<commit_message>
Added Warn,Todo _main, FirstRowOnly_Dicts
</commit_message>
<xml_diff>
--- a/template_fragments/common/Intro.docx
+++ b/template_fragments/common/Intro.docx
@@ -256,7 +256,19 @@
               <w:rPr>
                 <w:rFonts w:asciiTheme="minorHAnsi" w:hAnsiTheme="minorHAnsi" w:cstheme="minorHAnsi"/>
               </w:rPr>
-              <w:t>%%SurveyName%%</w:t>
+              <w:t>%%</w:t>
+            </w:r>
+            <w:r>
+              <w:rPr>
+                <w:rFonts w:asciiTheme="minorHAnsi" w:hAnsiTheme="minorHAnsi" w:cstheme="minorHAnsi"/>
+              </w:rPr>
+              <w:t>AssessmentType</w:t>
+            </w:r>
+            <w:r>
+              <w:rPr>
+                <w:rFonts w:asciiTheme="minorHAnsi" w:hAnsiTheme="minorHAnsi" w:cstheme="minorHAnsi"/>
+              </w:rPr>
+              <w:t>%%</w:t>
             </w:r>
           </w:p>
         </w:tc>
@@ -1069,6 +1081,7 @@
     <w:rsid w:val="0021071B"/>
     <w:rsid w:val="0076418D"/>
     <w:rsid w:val="008D3EC1"/>
+    <w:rsid w:val="00AE5908"/>
     <w:rsid w:val="00B337F4"/>
     <w:rsid w:val="00C56205"/>
   </w:rsids>

</xml_diff>